<commit_message>
added description to Anforderungen
</commit_message>
<xml_diff>
--- a/Projektmanagment/Anforderungsdokumentation_David.docx
+++ b/Projektmanagment/Anforderungsdokumentation_David.docx
@@ -1892,7 +1892,37 @@
           <w:rFonts w:ascii="Verdana" w:hAnsi="Verdana"/>
           <w:highlight w:val="yellow"/>
         </w:rPr>
-        <w:t xml:space="preserve"> brauche ich, was kostet es, </w:t>
+        <w:t xml:space="preserve"> brauche ich</w:t>
+      </w:r>
+      <w:r>
+        <w:rPr>
+          <w:rFonts w:ascii="Verdana" w:hAnsi="Verdana"/>
+          <w:highlight w:val="yellow"/>
+        </w:rPr>
+        <w:t>(</w:t>
+      </w:r>
+      <w:proofErr w:type="spellStart"/>
+      <w:r>
+        <w:rPr>
+          <w:rFonts w:ascii="Verdana" w:hAnsi="Verdana"/>
+          <w:highlight w:val="yellow"/>
+        </w:rPr>
+        <w:t>personalressourcen</w:t>
+      </w:r>
+      <w:proofErr w:type="spellEnd"/>
+      <w:r>
+        <w:rPr>
+          <w:rFonts w:ascii="Verdana" w:hAnsi="Verdana"/>
+          <w:highlight w:val="yellow"/>
+        </w:rPr>
+        <w:t>, Hardware, Lizenzen)</w:t>
+      </w:r>
+      <w:r>
+        <w:rPr>
+          <w:rFonts w:ascii="Verdana" w:hAnsi="Verdana"/>
+          <w:highlight w:val="yellow"/>
+        </w:rPr>
+        <w:t xml:space="preserve">, was kostet es, </w:t>
       </w:r>
       <w:proofErr w:type="spellStart"/>
       <w:r>
@@ -3084,17 +3114,7 @@
                 <w:szCs w:val="20"/>
                 <w:lang w:eastAsia="de-DE"/>
               </w:rPr>
-              <w:t>Kategorisierung mit Karteikartensets ermöglichen</w:t>
-            </w:r>
-            <w:r>
-              <w:rPr>
-                <w:rFonts w:ascii="Verdana" w:eastAsia="Times New Roman" w:hAnsi="Verdana" w:cs="Calibri"/>
-                <w:color w:val="000000"/>
-                <w:sz w:val="20"/>
-                <w:szCs w:val="20"/>
-                <w:lang w:eastAsia="de-DE"/>
-              </w:rPr>
-              <w:t xml:space="preserve"> zur besseren Struktur im Lernbereich</w:t>
+              <w:t>Kategorisierung mit Karteikartensets ermöglichen zur besseren Struktur im Lernbereich</w:t>
             </w:r>
           </w:p>
         </w:tc>
@@ -4363,8 +4383,6 @@
               </w:rPr>
               <w:t>Der Benutzer ist angemeldet.</w:t>
             </w:r>
-            <w:bookmarkStart w:id="7" w:name="_GoBack"/>
-            <w:bookmarkEnd w:id="7"/>
           </w:p>
         </w:tc>
       </w:tr>
@@ -4694,14 +4712,14 @@
           <w:rFonts w:ascii="Verdana" w:hAnsi="Verdana"/>
         </w:rPr>
       </w:pPr>
-      <w:bookmarkStart w:id="8" w:name="_Toc190603836"/>
+      <w:bookmarkStart w:id="7" w:name="_Toc190603836"/>
       <w:r>
         <w:rPr>
           <w:rFonts w:ascii="Verdana" w:hAnsi="Verdana"/>
         </w:rPr>
         <w:t>Daten und Fakten als Grundlage der Qualitätsanforderungen</w:t>
       </w:r>
-      <w:bookmarkEnd w:id="8"/>
+      <w:bookmarkEnd w:id="7"/>
       <w:r>
         <w:rPr>
           <w:rFonts w:ascii="Verdana" w:hAnsi="Verdana"/>
@@ -4754,7 +4772,7 @@
           <w:rFonts w:ascii="Verdana" w:hAnsi="Verdana"/>
         </w:rPr>
       </w:pPr>
-      <w:bookmarkStart w:id="9" w:name="_Toc190603837"/>
+      <w:bookmarkStart w:id="8" w:name="_Toc190603837"/>
       <w:r>
         <w:rPr>
           <w:rFonts w:ascii="Verdana" w:hAnsi="Verdana"/>
@@ -4780,6 +4798,81 @@
         </w:rPr>
         <w:t>Überblick</w:t>
       </w:r>
+      <w:bookmarkEnd w:id="8"/>
+    </w:p>
+    <w:p>
+      <w:pPr>
+        <w:rPr>
+          <w:b/>
+          <w:sz w:val="36"/>
+          <w:szCs w:val="36"/>
+        </w:rPr>
+      </w:pPr>
+      <w:r>
+        <w:rPr>
+          <w:b/>
+          <w:sz w:val="36"/>
+          <w:szCs w:val="36"/>
+          <w:highlight w:val="yellow"/>
+        </w:rPr>
+        <w:t xml:space="preserve">Anforderungen sind </w:t>
+      </w:r>
+      <w:proofErr w:type="spellStart"/>
+      <w:r>
+        <w:rPr>
+          <w:b/>
+          <w:sz w:val="36"/>
+          <w:szCs w:val="36"/>
+          <w:highlight w:val="yellow"/>
+        </w:rPr>
+        <w:t>anwendungen</w:t>
+      </w:r>
+      <w:proofErr w:type="spellEnd"/>
+      <w:r>
+        <w:rPr>
+          <w:b/>
+          <w:sz w:val="36"/>
+          <w:szCs w:val="36"/>
+          <w:highlight w:val="yellow"/>
+        </w:rPr>
+        <w:t xml:space="preserve"> in der Umsetzung</w:t>
+      </w:r>
+      <w:r>
+        <w:rPr>
+          <w:b/>
+          <w:sz w:val="36"/>
+          <w:szCs w:val="36"/>
+          <w:highlight w:val="yellow"/>
+        </w:rPr>
+        <w:t xml:space="preserve"> und wie/wann </w:t>
+      </w:r>
+      <w:r>
+        <w:rPr>
+          <w:b/>
+          <w:sz w:val="36"/>
+          <w:szCs w:val="36"/>
+          <w:highlight w:val="yellow"/>
+        </w:rPr>
+        <w:t>diese</w:t>
+      </w:r>
+      <w:r>
+        <w:rPr>
+          <w:b/>
+          <w:sz w:val="36"/>
+          <w:szCs w:val="36"/>
+          <w:highlight w:val="yellow"/>
+        </w:rPr>
+        <w:t xml:space="preserve"> stattfinde</w:t>
+      </w:r>
+      <w:r>
+        <w:rPr>
+          <w:b/>
+          <w:sz w:val="36"/>
+          <w:szCs w:val="36"/>
+        </w:rPr>
+        <w:t>t</w:t>
+      </w:r>
+      <w:bookmarkStart w:id="9" w:name="_GoBack"/>
       <w:bookmarkEnd w:id="9"/>
     </w:p>
     <w:tbl>
@@ -6115,6 +6208,7 @@
         <w:docPartUnique/>
       </w:docPartObj>
     </w:sdtPr>
+    <w:sdtEndPr/>
     <w:sdtContent>
       <w:p>
         <w:pPr>
@@ -6134,7 +6228,7 @@
           <w:rPr>
             <w:noProof/>
           </w:rPr>
-          <w:t>6</w:t>
+          <w:t>7</w:t>
         </w:r>
         <w:r>
           <w:fldChar w:fldCharType="end"/>
@@ -8294,15 +8388,6 @@
   </w:num>
   <w:num w:numId="17">
     <w:abstractNumId w:val="19"/>
-    <w:lvlOverride w:ilvl="0"/>
-    <w:lvlOverride w:ilvl="1"/>
-    <w:lvlOverride w:ilvl="2"/>
-    <w:lvlOverride w:ilvl="3"/>
-    <w:lvlOverride w:ilvl="4"/>
-    <w:lvlOverride w:ilvl="5"/>
-    <w:lvlOverride w:ilvl="6"/>
-    <w:lvlOverride w:ilvl="7"/>
-    <w:lvlOverride w:ilvl="8"/>
   </w:num>
   <w:num w:numId="18">
     <w:abstractNumId w:val="12"/>
@@ -11086,6 +11171,38 @@
 </file>
 
 <file path=customXml/item1.xml><?xml version="1.0" encoding="utf-8"?>
+<p:properties xmlns:p="http://schemas.microsoft.com/office/2006/metadata/properties" xmlns:xsi="http://www.w3.org/2001/XMLSchema-instance" xmlns:pc="http://schemas.microsoft.com/office/infopath/2007/PartnerControls">
+  <documentManagement>
+    <TaxCatchAll xmlns="e1d5c81c-6f61-4e96-a984-e03cb248c8ff" xsi:nil="true"/>
+    <lcf76f155ced4ddcb4097134ff3c332f xmlns="3209e902-a4f9-45a3-a9ff-c4bc8e4a4017">
+      <Terms xmlns="http://schemas.microsoft.com/office/infopath/2007/PartnerControls"/>
+    </lcf76f155ced4ddcb4097134ff3c332f>
+    <SharedWithUsers xmlns="e1d5c81c-6f61-4e96-a984-e03cb248c8ff">
+      <UserInfo>
+        <DisplayName>Henze Rene</DisplayName>
+        <AccountId>16</AccountId>
+        <AccountType/>
+      </UserInfo>
+      <UserInfo>
+        <DisplayName>Darwish, Farid</DisplayName>
+        <AccountId>15</AccountId>
+        <AccountType/>
+      </UserInfo>
+    </SharedWithUsers>
+  </documentManagement>
+</p:properties>
+</file>
+
+<file path=customXml/item2.xml><?xml version="1.0" encoding="utf-8"?>
+<?mso-contentType ?>
+<FormTemplates xmlns="http://schemas.microsoft.com/sharepoint/v3/contenttype/forms">
+  <Display>DocumentLibraryForm</Display>
+  <Edit>DocumentLibraryForm</Edit>
+  <New>DocumentLibraryForm</New>
+</FormTemplates>
+</file>
+
+<file path=customXml/item3.xml><?xml version="1.0" encoding="utf-8"?>
 <ct:contentTypeSchema xmlns:ct="http://schemas.microsoft.com/office/2006/metadata/contentType" xmlns:ma="http://schemas.microsoft.com/office/2006/metadata/properties/metaAttributes" ct:_="" ma:_="" ma:contentTypeName="Document" ma:contentTypeID="0x0101008513C1B861C77748A5D7C238CBFFBE24" ma:contentTypeVersion="12" ma:contentTypeDescription="Create a new document." ma:contentTypeScope="" ma:versionID="f8059c12ec40f82cd02051975239b148">
   <xsd:schema xmlns:xsd="http://www.w3.org/2001/XMLSchema" xmlns:xs="http://www.w3.org/2001/XMLSchema" xmlns:p="http://schemas.microsoft.com/office/2006/metadata/properties" xmlns:ns2="3209e902-a4f9-45a3-a9ff-c4bc8e4a4017" xmlns:ns3="e1d5c81c-6f61-4e96-a984-e03cb248c8ff" targetNamespace="http://schemas.microsoft.com/office/2006/metadata/properties" ma:root="true" ma:fieldsID="6b680e70cddcbf16fc056584cea5b680" ns2:_="" ns3:_="">
     <xsd:import namespace="3209e902-a4f9-45a3-a9ff-c4bc8e4a4017"/>
@@ -11302,43 +11419,30 @@
 </ct:contentTypeSchema>
 </file>
 
-<file path=customXml/item2.xml><?xml version="1.0" encoding="utf-8"?>
-<?mso-contentType ?>
-<FormTemplates xmlns="http://schemas.microsoft.com/sharepoint/v3/contenttype/forms">
-  <Display>DocumentLibraryForm</Display>
-  <Edit>DocumentLibraryForm</Edit>
-  <New>DocumentLibraryForm</New>
-</FormTemplates>
-</file>
-
-<file path=customXml/item3.xml><?xml version="1.0" encoding="utf-8"?>
-<p:properties xmlns:p="http://schemas.microsoft.com/office/2006/metadata/properties" xmlns:xsi="http://www.w3.org/2001/XMLSchema-instance" xmlns:pc="http://schemas.microsoft.com/office/infopath/2007/PartnerControls">
-  <documentManagement>
-    <TaxCatchAll xmlns="e1d5c81c-6f61-4e96-a984-e03cb248c8ff" xsi:nil="true"/>
-    <lcf76f155ced4ddcb4097134ff3c332f xmlns="3209e902-a4f9-45a3-a9ff-c4bc8e4a4017">
-      <Terms xmlns="http://schemas.microsoft.com/office/infopath/2007/PartnerControls"/>
-    </lcf76f155ced4ddcb4097134ff3c332f>
-    <SharedWithUsers xmlns="e1d5c81c-6f61-4e96-a984-e03cb248c8ff">
-      <UserInfo>
-        <DisplayName>Henze Rene</DisplayName>
-        <AccountId>16</AccountId>
-        <AccountType/>
-      </UserInfo>
-      <UserInfo>
-        <DisplayName>Darwish, Farid</DisplayName>
-        <AccountId>15</AccountId>
-        <AccountType/>
-      </UserInfo>
-    </SharedWithUsers>
-  </documentManagement>
-</p:properties>
-</file>
-
 <file path=customXml/item4.xml><?xml version="1.0" encoding="utf-8"?>
 <b:Sources xmlns:b="http://schemas.openxmlformats.org/officeDocument/2006/bibliography" xmlns="http://schemas.openxmlformats.org/officeDocument/2006/bibliography" SelectedStyle="\APA.XSL" StyleName="APA"/>
 </file>
 
 <file path=customXml/itemProps1.xml><?xml version="1.0" encoding="utf-8"?>
+<ds:datastoreItem xmlns:ds="http://schemas.openxmlformats.org/officeDocument/2006/customXml" ds:itemID="{F2CB7D84-2813-4FFA-BCB0-81D7D3FFEE17}">
+  <ds:schemaRefs>
+    <ds:schemaRef ds:uri="http://schemas.microsoft.com/office/2006/metadata/properties"/>
+    <ds:schemaRef ds:uri="http://schemas.microsoft.com/office/infopath/2007/PartnerControls"/>
+    <ds:schemaRef ds:uri="e1d5c81c-6f61-4e96-a984-e03cb248c8ff"/>
+    <ds:schemaRef ds:uri="3209e902-a4f9-45a3-a9ff-c4bc8e4a4017"/>
+  </ds:schemaRefs>
+</ds:datastoreItem>
+</file>
+
+<file path=customXml/itemProps2.xml><?xml version="1.0" encoding="utf-8"?>
+<ds:datastoreItem xmlns:ds="http://schemas.openxmlformats.org/officeDocument/2006/customXml" ds:itemID="{3B85DC0E-C868-4259-98BD-2A15DF3FD56C}">
+  <ds:schemaRefs>
+    <ds:schemaRef ds:uri="http://schemas.microsoft.com/sharepoint/v3/contenttype/forms"/>
+  </ds:schemaRefs>
+</ds:datastoreItem>
+</file>
+
+<file path=customXml/itemProps3.xml><?xml version="1.0" encoding="utf-8"?>
 <ds:datastoreItem xmlns:ds="http://schemas.openxmlformats.org/officeDocument/2006/customXml" ds:itemID="{4D0C2AA6-F043-436B-B71A-F55E68CB8550}">
   <ds:schemaRefs>
     <ds:schemaRef ds:uri="http://schemas.microsoft.com/office/2006/metadata/contentType"/>
@@ -11357,27 +11461,8 @@
 </ds:datastoreItem>
 </file>
 
-<file path=customXml/itemProps2.xml><?xml version="1.0" encoding="utf-8"?>
-<ds:datastoreItem xmlns:ds="http://schemas.openxmlformats.org/officeDocument/2006/customXml" ds:itemID="{3B85DC0E-C868-4259-98BD-2A15DF3FD56C}">
-  <ds:schemaRefs>
-    <ds:schemaRef ds:uri="http://schemas.microsoft.com/sharepoint/v3/contenttype/forms"/>
-  </ds:schemaRefs>
-</ds:datastoreItem>
-</file>
-
-<file path=customXml/itemProps3.xml><?xml version="1.0" encoding="utf-8"?>
-<ds:datastoreItem xmlns:ds="http://schemas.openxmlformats.org/officeDocument/2006/customXml" ds:itemID="{F2CB7D84-2813-4FFA-BCB0-81D7D3FFEE17}">
-  <ds:schemaRefs>
-    <ds:schemaRef ds:uri="http://schemas.microsoft.com/office/2006/metadata/properties"/>
-    <ds:schemaRef ds:uri="http://schemas.microsoft.com/office/infopath/2007/PartnerControls"/>
-    <ds:schemaRef ds:uri="e1d5c81c-6f61-4e96-a984-e03cb248c8ff"/>
-    <ds:schemaRef ds:uri="3209e902-a4f9-45a3-a9ff-c4bc8e4a4017"/>
-  </ds:schemaRefs>
-</ds:datastoreItem>
-</file>
-
 <file path=customXml/itemProps4.xml><?xml version="1.0" encoding="utf-8"?>
-<ds:datastoreItem xmlns:ds="http://schemas.openxmlformats.org/officeDocument/2006/customXml" ds:itemID="{5731C489-95C3-462F-9BD3-BAF2BEEE21B8}">
+<ds:datastoreItem xmlns:ds="http://schemas.openxmlformats.org/officeDocument/2006/customXml" ds:itemID="{00B0232E-A075-48CB-9AAA-D11006670BC3}">
   <ds:schemaRefs>
     <ds:schemaRef ds:uri="http://schemas.openxmlformats.org/officeDocument/2006/bibliography"/>
   </ds:schemaRefs>

</xml_diff>